<commit_message>
added hints and fixed bugs
</commit_message>
<xml_diff>
--- a/explanatory_note_maket.docx
+++ b/explanatory_note_maket.docx
@@ -91,63 +91,54 @@
                               </w:rPr>
                               <w:br/>
                             </w:r>
-                            <w:proofErr w:type="spellStart"/>
                             <w:r>
                               <w:rPr>
-                                <w:sz w:val="28"/>
-                                <w:szCs w:val="28"/>
-                              </w:rPr>
-                              <w:t>студент</w:t>
-                            </w:r>
-                            <w:r>
-                              <w:rPr>
-                                <w:sz w:val="28"/>
-                                <w:szCs w:val="28"/>
-                              </w:rPr>
-                              <w:t>_ка</w:t>
-                            </w:r>
-                            <w:proofErr w:type="spellEnd"/>
-                            <w:r>
-                              <w:rPr>
-                                <w:sz w:val="28"/>
-                                <w:szCs w:val="28"/>
-                              </w:rPr>
-                              <w:t xml:space="preserve"> группы </w:t>
-                            </w:r>
-                            <w:r>
-                              <w:rPr>
-                                <w:sz w:val="28"/>
-                                <w:szCs w:val="28"/>
+                                <w:szCs w:val="24"/>
                               </w:rPr>
                               <w:t>{{</w:t>
                             </w:r>
                             <w:r>
                               <w:rPr>
-                                <w:sz w:val="28"/>
-                                <w:szCs w:val="28"/>
+                                <w:szCs w:val="24"/>
+                                <w:lang w:val="en-US"/>
+                              </w:rPr>
+                              <w:t xml:space="preserve">gender}} </w:t>
+                            </w:r>
+                            <w:r>
+                              <w:rPr>
+                                <w:szCs w:val="24"/>
+                              </w:rPr>
+                              <w:t xml:space="preserve">группы </w:t>
+                            </w:r>
+                            <w:r>
+                              <w:rPr>
+                                <w:szCs w:val="24"/>
+                              </w:rPr>
+                              <w:t>{{</w:t>
+                            </w:r>
+                            <w:r>
+                              <w:rPr>
+                                <w:szCs w:val="24"/>
                                 <w:lang w:val="en-US"/>
                               </w:rPr>
                               <w:t>group</w:t>
                             </w:r>
                             <w:r>
                               <w:rPr>
-                                <w:sz w:val="28"/>
-                                <w:szCs w:val="28"/>
+                                <w:szCs w:val="24"/>
                               </w:rPr>
                               <w:t>_</w:t>
                             </w:r>
                             <w:r>
                               <w:rPr>
-                                <w:sz w:val="28"/>
-                                <w:szCs w:val="28"/>
+                                <w:szCs w:val="24"/>
                                 <w:lang w:val="en-US"/>
                               </w:rPr>
                               <w:t>number</w:t>
                             </w:r>
                             <w:r>
                               <w:rPr>
-                                <w:sz w:val="28"/>
-                                <w:szCs w:val="28"/>
+                                <w:szCs w:val="24"/>
                               </w:rPr>
                               <w:t>}}</w:t>
                             </w:r>
@@ -357,63 +348,54 @@
                         </w:rPr>
                         <w:br/>
                       </w:r>
-                      <w:proofErr w:type="spellStart"/>
                       <w:r>
                         <w:rPr>
-                          <w:sz w:val="28"/>
-                          <w:szCs w:val="28"/>
-                        </w:rPr>
-                        <w:t>студент</w:t>
-                      </w:r>
-                      <w:r>
-                        <w:rPr>
-                          <w:sz w:val="28"/>
-                          <w:szCs w:val="28"/>
-                        </w:rPr>
-                        <w:t>_ка</w:t>
-                      </w:r>
-                      <w:proofErr w:type="spellEnd"/>
-                      <w:r>
-                        <w:rPr>
-                          <w:sz w:val="28"/>
-                          <w:szCs w:val="28"/>
-                        </w:rPr>
-                        <w:t xml:space="preserve"> группы </w:t>
-                      </w:r>
-                      <w:r>
-                        <w:rPr>
-                          <w:sz w:val="28"/>
-                          <w:szCs w:val="28"/>
+                          <w:szCs w:val="24"/>
                         </w:rPr>
                         <w:t>{{</w:t>
                       </w:r>
                       <w:r>
                         <w:rPr>
-                          <w:sz w:val="28"/>
-                          <w:szCs w:val="28"/>
+                          <w:szCs w:val="24"/>
+                          <w:lang w:val="en-US"/>
+                        </w:rPr>
+                        <w:t xml:space="preserve">gender}} </w:t>
+                      </w:r>
+                      <w:r>
+                        <w:rPr>
+                          <w:szCs w:val="24"/>
+                        </w:rPr>
+                        <w:t xml:space="preserve">группы </w:t>
+                      </w:r>
+                      <w:r>
+                        <w:rPr>
+                          <w:szCs w:val="24"/>
+                        </w:rPr>
+                        <w:t>{{</w:t>
+                      </w:r>
+                      <w:r>
+                        <w:rPr>
+                          <w:szCs w:val="24"/>
                           <w:lang w:val="en-US"/>
                         </w:rPr>
                         <w:t>group</w:t>
                       </w:r>
                       <w:r>
                         <w:rPr>
-                          <w:sz w:val="28"/>
-                          <w:szCs w:val="28"/>
+                          <w:szCs w:val="24"/>
                         </w:rPr>
                         <w:t>_</w:t>
                       </w:r>
                       <w:r>
                         <w:rPr>
-                          <w:sz w:val="28"/>
-                          <w:szCs w:val="28"/>
+                          <w:szCs w:val="24"/>
                           <w:lang w:val="en-US"/>
                         </w:rPr>
                         <w:t>number</w:t>
                       </w:r>
                       <w:r>
                         <w:rPr>
-                          <w:sz w:val="28"/>
-                          <w:szCs w:val="28"/>
+                          <w:szCs w:val="24"/>
                         </w:rPr>
                         <w:t>}}</w:t>
                       </w:r>
@@ -4534,7 +4516,7 @@
             </w:rPr>
             <w:fldChar w:fldCharType="separate"/>
           </w:r>
-          <w:hyperlink w:anchor="_Toc134566618" w:history="1">
+          <w:hyperlink w:anchor="_Toc134636135" w:history="1">
             <w:r>
               <w:rPr>
                 <w:rStyle w:val="a5"/>
@@ -4610,7 +4592,7 @@
                 <w:sz w:val="28"/>
                 <w:szCs w:val="28"/>
               </w:rPr>
-              <w:instrText xml:space="preserve"> PAGEREF _Toc134566618 \h </w:instrText>
+              <w:instrText xml:space="preserve"> PAGEREF _Toc134636135 \h </w:instrText>
             </w:r>
             <w:r>
               <w:rPr>
@@ -4680,7 +4662,7 @@
               <w14:ligatures w14:val="standardContextual"/>
             </w:rPr>
           </w:pPr>
-          <w:hyperlink w:anchor="_Toc134566619" w:history="1">
+          <w:hyperlink w:anchor="_Toc134636136" w:history="1">
             <w:r>
               <w:rPr>
                 <w:rStyle w:val="a5"/>
@@ -4744,7 +4726,7 @@
                 <w:sz w:val="28"/>
                 <w:szCs w:val="28"/>
               </w:rPr>
-              <w:instrText xml:space="preserve"> PAGEREF _Toc134566619 \h </w:instrText>
+              <w:instrText xml:space="preserve"> PAGEREF _Toc134636136 \h </w:instrText>
             </w:r>
             <w:r>
               <w:rPr>
@@ -4806,7 +4788,7 @@
               <w14:ligatures w14:val="standardContextual"/>
             </w:rPr>
           </w:pPr>
-          <w:hyperlink w:anchor="_Toc134566620" w:history="1">
+          <w:hyperlink w:anchor="_Toc134636137" w:history="1">
             <w:r>
               <w:rPr>
                 <w:rStyle w:val="a5"/>
@@ -4870,7 +4852,7 @@
                 <w:sz w:val="28"/>
                 <w:szCs w:val="28"/>
               </w:rPr>
-              <w:instrText xml:space="preserve"> PAGEREF _Toc134566620 \h </w:instrText>
+              <w:instrText xml:space="preserve"> PAGEREF _Toc134636137 \h </w:instrText>
             </w:r>
             <w:r>
               <w:rPr>
@@ -4934,7 +4916,7 @@
               <w14:ligatures w14:val="standardContextual"/>
             </w:rPr>
           </w:pPr>
-          <w:hyperlink w:anchor="_Toc134566621" w:history="1">
+          <w:hyperlink w:anchor="_Toc134636138" w:history="1">
             <w:r>
               <w:rPr>
                 <w:rStyle w:val="a5"/>
@@ -5010,7 +4992,7 @@
                 <w:sz w:val="28"/>
                 <w:szCs w:val="28"/>
               </w:rPr>
-              <w:instrText xml:space="preserve"> PAGEREF _Toc134566621 \h </w:instrText>
+              <w:instrText xml:space="preserve"> PAGEREF _Toc134636138 \h </w:instrText>
             </w:r>
             <w:r>
               <w:rPr>
@@ -5080,7 +5062,7 @@
               <w14:ligatures w14:val="standardContextual"/>
             </w:rPr>
           </w:pPr>
-          <w:hyperlink w:anchor="_Toc134566622" w:history="1">
+          <w:hyperlink w:anchor="_Toc134636139" w:history="1">
             <w:r>
               <w:rPr>
                 <w:rStyle w:val="a5"/>
@@ -5144,7 +5126,7 @@
                 <w:sz w:val="28"/>
                 <w:szCs w:val="28"/>
               </w:rPr>
-              <w:instrText xml:space="preserve"> PAGEREF _Toc134566622 \h </w:instrText>
+              <w:instrText xml:space="preserve"> PAGEREF _Toc134636139 \h </w:instrText>
             </w:r>
             <w:r>
               <w:rPr>
@@ -5207,7 +5189,7 @@
               <w14:ligatures w14:val="standardContextual"/>
             </w:rPr>
           </w:pPr>
-          <w:hyperlink w:anchor="_Toc134566623" w:history="1">
+          <w:hyperlink w:anchor="_Toc134636140" w:history="1">
             <w:r>
               <w:rPr>
                 <w:rStyle w:val="a5"/>
@@ -5282,7 +5264,7 @@
                 <w:sz w:val="28"/>
                 <w:szCs w:val="28"/>
               </w:rPr>
-              <w:instrText xml:space="preserve"> PAGEREF _Toc134566623 \h </w:instrText>
+              <w:instrText xml:space="preserve"> PAGEREF _Toc134636140 \h </w:instrText>
             </w:r>
             <w:r>
               <w:rPr>
@@ -5353,7 +5335,7 @@
               <w14:ligatures w14:val="standardContextual"/>
             </w:rPr>
           </w:pPr>
-          <w:hyperlink w:anchor="_Toc134566624" w:history="1">
+          <w:hyperlink w:anchor="_Toc134636141" w:history="1">
             <w:r>
               <w:rPr>
                 <w:rStyle w:val="a5"/>
@@ -5428,7 +5410,7 @@
                 <w:sz w:val="28"/>
                 <w:szCs w:val="28"/>
               </w:rPr>
-              <w:instrText xml:space="preserve"> PAGEREF _Toc134566624 \h </w:instrText>
+              <w:instrText xml:space="preserve"> PAGEREF _Toc134636141 \h </w:instrText>
             </w:r>
             <w:r>
               <w:rPr>
@@ -5498,7 +5480,7 @@
               <w14:ligatures w14:val="standardContextual"/>
             </w:rPr>
           </w:pPr>
-          <w:hyperlink w:anchor="_Toc134566625" w:history="1">
+          <w:hyperlink w:anchor="_Toc134636142" w:history="1">
             <w:r>
               <w:rPr>
                 <w:rStyle w:val="a5"/>
@@ -5562,7 +5544,7 @@
                 <w:sz w:val="28"/>
                 <w:szCs w:val="28"/>
               </w:rPr>
-              <w:instrText xml:space="preserve"> PAGEREF _Toc134566625 \h </w:instrText>
+              <w:instrText xml:space="preserve"> PAGEREF _Toc134636142 \h </w:instrText>
             </w:r>
             <w:r>
               <w:rPr>
@@ -5626,7 +5608,7 @@
               <w14:ligatures w14:val="standardContextual"/>
             </w:rPr>
           </w:pPr>
-          <w:hyperlink w:anchor="_Toc134566626" w:history="1">
+          <w:hyperlink w:anchor="_Toc134636143" w:history="1">
             <w:r>
               <w:rPr>
                 <w:rStyle w:val="a5"/>
@@ -5702,7 +5684,7 @@
                 <w:sz w:val="28"/>
                 <w:szCs w:val="28"/>
               </w:rPr>
-              <w:instrText xml:space="preserve"> PAGEREF _Toc134566626 \h </w:instrText>
+              <w:instrText xml:space="preserve"> PAGEREF _Toc134636143 \h </w:instrText>
             </w:r>
             <w:r>
               <w:rPr>
@@ -5772,7 +5754,7 @@
               <w14:ligatures w14:val="standardContextual"/>
             </w:rPr>
           </w:pPr>
-          <w:hyperlink w:anchor="_Toc134566627" w:history="1">
+          <w:hyperlink w:anchor="_Toc134636144" w:history="1">
             <w:r>
               <w:rPr>
                 <w:rStyle w:val="a5"/>
@@ -5836,7 +5818,7 @@
                 <w:sz w:val="28"/>
                 <w:szCs w:val="28"/>
               </w:rPr>
-              <w:instrText xml:space="preserve"> PAGEREF _Toc134566627 \h </w:instrText>
+              <w:instrText xml:space="preserve"> PAGEREF _Toc134636144 \h </w:instrText>
             </w:r>
             <w:r>
               <w:rPr>
@@ -5898,7 +5880,7 @@
               <w14:ligatures w14:val="standardContextual"/>
             </w:rPr>
           </w:pPr>
-          <w:hyperlink w:anchor="_Toc134566628" w:history="1">
+          <w:hyperlink w:anchor="_Toc134636145" w:history="1">
             <w:r>
               <w:rPr>
                 <w:rStyle w:val="a5"/>
@@ -5962,7 +5944,7 @@
                 <w:sz w:val="28"/>
                 <w:szCs w:val="28"/>
               </w:rPr>
-              <w:instrText xml:space="preserve"> PAGEREF _Toc134566628 \h </w:instrText>
+              <w:instrText xml:space="preserve"> PAGEREF _Toc134636145 \h </w:instrText>
             </w:r>
             <w:r>
               <w:rPr>
@@ -6025,7 +6007,7 @@
               <w14:ligatures w14:val="standardContextual"/>
             </w:rPr>
           </w:pPr>
-          <w:hyperlink w:anchor="_Toc134566629" w:history="1">
+          <w:hyperlink w:anchor="_Toc134636146" w:history="1">
             <w:r>
               <w:rPr>
                 <w:rStyle w:val="a5"/>
@@ -6100,7 +6082,7 @@
                 <w:sz w:val="28"/>
                 <w:szCs w:val="28"/>
               </w:rPr>
-              <w:instrText xml:space="preserve"> PAGEREF _Toc134566629 \h </w:instrText>
+              <w:instrText xml:space="preserve"> PAGEREF _Toc134636146 \h </w:instrText>
             </w:r>
             <w:r>
               <w:rPr>
@@ -6171,7 +6153,7 @@
               <w14:ligatures w14:val="standardContextual"/>
             </w:rPr>
           </w:pPr>
-          <w:hyperlink w:anchor="_Toc134566630" w:history="1">
+          <w:hyperlink w:anchor="_Toc134636147" w:history="1">
             <w:r>
               <w:rPr>
                 <w:rStyle w:val="a5"/>
@@ -6246,7 +6228,7 @@
                 <w:sz w:val="28"/>
                 <w:szCs w:val="28"/>
               </w:rPr>
-              <w:instrText xml:space="preserve"> PAGEREF _Toc134566630 \h </w:instrText>
+              <w:instrText xml:space="preserve"> PAGEREF _Toc134636147 \h </w:instrText>
             </w:r>
             <w:r>
               <w:rPr>
@@ -6316,7 +6298,7 @@
               <w14:ligatures w14:val="standardContextual"/>
             </w:rPr>
           </w:pPr>
-          <w:hyperlink w:anchor="_Toc134566631" w:history="1">
+          <w:hyperlink w:anchor="_Toc134636148" w:history="1">
             <w:r>
               <w:rPr>
                 <w:rStyle w:val="a5"/>
@@ -6380,7 +6362,7 @@
                 <w:sz w:val="28"/>
                 <w:szCs w:val="28"/>
               </w:rPr>
-              <w:instrText xml:space="preserve"> PAGEREF _Toc134566631 \h </w:instrText>
+              <w:instrText xml:space="preserve"> PAGEREF _Toc134636148 \h </w:instrText>
             </w:r>
             <w:r>
               <w:rPr>
@@ -6443,7 +6425,7 @@
               <w14:ligatures w14:val="standardContextual"/>
             </w:rPr>
           </w:pPr>
-          <w:hyperlink w:anchor="_Toc134566632" w:history="1">
+          <w:hyperlink w:anchor="_Toc134636149" w:history="1">
             <w:r>
               <w:rPr>
                 <w:rStyle w:val="a5"/>
@@ -6518,7 +6500,7 @@
                 <w:sz w:val="28"/>
                 <w:szCs w:val="28"/>
               </w:rPr>
-              <w:instrText xml:space="preserve"> PAGEREF _Toc134566632 \h </w:instrText>
+              <w:instrText xml:space="preserve"> PAGEREF _Toc134636149 \h </w:instrText>
             </w:r>
             <w:r>
               <w:rPr>
@@ -6589,7 +6571,7 @@
               <w14:ligatures w14:val="standardContextual"/>
             </w:rPr>
           </w:pPr>
-          <w:hyperlink w:anchor="_Toc134566633" w:history="1">
+          <w:hyperlink w:anchor="_Toc134636150" w:history="1">
             <w:r>
               <w:rPr>
                 <w:rStyle w:val="a5"/>
@@ -6664,7 +6646,7 @@
                 <w:sz w:val="28"/>
                 <w:szCs w:val="28"/>
               </w:rPr>
-              <w:instrText xml:space="preserve"> PAGEREF _Toc134566633 \h </w:instrText>
+              <w:instrText xml:space="preserve"> PAGEREF _Toc134636150 \h </w:instrText>
             </w:r>
             <w:r>
               <w:rPr>
@@ -6734,7 +6716,7 @@
               <w14:ligatures w14:val="standardContextual"/>
             </w:rPr>
           </w:pPr>
-          <w:hyperlink w:anchor="_Toc134566634" w:history="1">
+          <w:hyperlink w:anchor="_Toc134636151" w:history="1">
             <w:r>
               <w:rPr>
                 <w:rStyle w:val="a5"/>
@@ -6768,7 +6750,7 @@
                 <w:szCs w:val="28"/>
                 <w:lang w:eastAsia="ru-RU"/>
               </w:rPr>
-              <w:t>Описание работы с базами данных</w:t>
+              <w:t>Описание и обоснование выбора способа организации входных и выходных данных</w:t>
             </w:r>
             <w:r>
               <w:rPr>
@@ -6798,7 +6780,7 @@
                 <w:sz w:val="28"/>
                 <w:szCs w:val="28"/>
               </w:rPr>
-              <w:instrText xml:space="preserve"> PAGEREF _Toc134566634 \h </w:instrText>
+              <w:instrText xml:space="preserve"> PAGEREF _Toc134636151 \h </w:instrText>
             </w:r>
             <w:r>
               <w:rPr>
@@ -6860,7 +6842,7 @@
               <w14:ligatures w14:val="standardContextual"/>
             </w:rPr>
           </w:pPr>
-          <w:hyperlink w:anchor="_Toc134566635" w:history="1">
+          <w:hyperlink w:anchor="_Toc134636152" w:history="1">
             <w:r>
               <w:rPr>
                 <w:rStyle w:val="a5"/>
@@ -6894,7 +6876,7 @@
                 <w:szCs w:val="28"/>
                 <w:lang w:eastAsia="ru-RU"/>
               </w:rPr>
-              <w:t>Описание и обоснование выбора способа организации входных и выходных данных</w:t>
+              <w:t>Описание и обоснование выбора состава технических и программных средств</w:t>
             </w:r>
             <w:r>
               <w:rPr>
@@ -6924,7 +6906,7 @@
                 <w:sz w:val="28"/>
                 <w:szCs w:val="28"/>
               </w:rPr>
-              <w:instrText xml:space="preserve"> PAGEREF _Toc134566635 \h </w:instrText>
+              <w:instrText xml:space="preserve"> PAGEREF _Toc134636152 \h </w:instrText>
             </w:r>
             <w:r>
               <w:rPr>
@@ -6954,132 +6936,6 @@
                 <w:szCs w:val="28"/>
               </w:rPr>
               <w:t>7</w:t>
-            </w:r>
-            <w:r>
-              <w:rPr>
-                <w:rFonts w:ascii="Times New Roman" w:hAnsi="Times New Roman" w:cs="Times New Roman"/>
-                <w:noProof/>
-                <w:webHidden/>
-                <w:sz w:val="28"/>
-                <w:szCs w:val="28"/>
-              </w:rPr>
-              <w:fldChar w:fldCharType="end"/>
-            </w:r>
-          </w:hyperlink>
-        </w:p>
-        <w:p>
-          <w:pPr>
-            <w:pStyle w:val="22"/>
-            <w:tabs>
-              <w:tab w:val="left" w:pos="1440"/>
-              <w:tab w:val="right" w:leader="dot" w:pos="9338"/>
-            </w:tabs>
-            <w:spacing w:line="360" w:lineRule="auto"/>
-            <w:rPr>
-              <w:rFonts w:ascii="Times New Roman" w:eastAsiaTheme="minorEastAsia" w:hAnsi="Times New Roman" w:cs="Times New Roman"/>
-              <w:smallCaps w:val="0"/>
-              <w:noProof/>
-              <w:kern w:val="2"/>
-              <w:sz w:val="28"/>
-              <w:szCs w:val="28"/>
-              <w:lang w:eastAsia="ru-RU"/>
-              <w14:ligatures w14:val="standardContextual"/>
-            </w:rPr>
-          </w:pPr>
-          <w:hyperlink w:anchor="_Toc134566636" w:history="1">
-            <w:r>
-              <w:rPr>
-                <w:rStyle w:val="a5"/>
-                <w:rFonts w:ascii="Times New Roman" w:hAnsi="Times New Roman" w:cs="Times New Roman"/>
-                <w:noProof/>
-                <w:sz w:val="28"/>
-                <w:szCs w:val="28"/>
-                <w:lang w:eastAsia="ru-RU"/>
-              </w:rPr>
-              <w:t>3.6</w:t>
-            </w:r>
-            <w:r>
-              <w:rPr>
-                <w:rFonts w:ascii="Times New Roman" w:eastAsiaTheme="minorEastAsia" w:hAnsi="Times New Roman" w:cs="Times New Roman"/>
-                <w:smallCaps w:val="0"/>
-                <w:noProof/>
-                <w:kern w:val="2"/>
-                <w:sz w:val="28"/>
-                <w:szCs w:val="28"/>
-                <w:lang w:eastAsia="ru-RU"/>
-                <w14:ligatures w14:val="standardContextual"/>
-              </w:rPr>
-              <w:tab/>
-            </w:r>
-            <w:r>
-              <w:rPr>
-                <w:rStyle w:val="a5"/>
-                <w:rFonts w:ascii="Times New Roman" w:hAnsi="Times New Roman" w:cs="Times New Roman"/>
-                <w:noProof/>
-                <w:sz w:val="28"/>
-                <w:szCs w:val="28"/>
-                <w:lang w:eastAsia="ru-RU"/>
-              </w:rPr>
-              <w:t>Описание и обоснование выбора состава технических и программных средств</w:t>
-            </w:r>
-            <w:r>
-              <w:rPr>
-                <w:rFonts w:ascii="Times New Roman" w:hAnsi="Times New Roman" w:cs="Times New Roman"/>
-                <w:noProof/>
-                <w:webHidden/>
-                <w:sz w:val="28"/>
-                <w:szCs w:val="28"/>
-              </w:rPr>
-              <w:tab/>
-            </w:r>
-            <w:r>
-              <w:rPr>
-                <w:rFonts w:ascii="Times New Roman" w:hAnsi="Times New Roman" w:cs="Times New Roman"/>
-                <w:noProof/>
-                <w:webHidden/>
-                <w:sz w:val="28"/>
-                <w:szCs w:val="28"/>
-              </w:rPr>
-              <w:fldChar w:fldCharType="begin"/>
-            </w:r>
-            <w:r>
-              <w:rPr>
-                <w:rFonts w:ascii="Times New Roman" w:hAnsi="Times New Roman" w:cs="Times New Roman"/>
-                <w:noProof/>
-                <w:webHidden/>
-                <w:sz w:val="28"/>
-                <w:szCs w:val="28"/>
-              </w:rPr>
-              <w:instrText xml:space="preserve"> PAGEREF _Toc134566636 \h </w:instrText>
-            </w:r>
-            <w:r>
-              <w:rPr>
-                <w:rFonts w:ascii="Times New Roman" w:hAnsi="Times New Roman" w:cs="Times New Roman"/>
-                <w:noProof/>
-                <w:webHidden/>
-                <w:sz w:val="28"/>
-                <w:szCs w:val="28"/>
-              </w:rPr>
-            </w:r>
-            <w:r>
-              <w:rPr>
-                <w:rFonts w:ascii="Times New Roman" w:hAnsi="Times New Roman" w:cs="Times New Roman"/>
-                <w:noProof/>
-                <w:webHidden/>
-                <w:sz w:val="28"/>
-                <w:szCs w:val="28"/>
-              </w:rPr>
-              <w:fldChar w:fldCharType="separate"/>
-            </w:r>
-            <w:r>
-              <w:rPr>
-                <w:rFonts w:ascii="Times New Roman" w:hAnsi="Times New Roman" w:cs="Times New Roman"/>
-                <w:noProof/>
-                <w:webHidden/>
-                <w:sz w:val="28"/>
-                <w:szCs w:val="28"/>
-              </w:rPr>
-              <w:t>8</w:t>
             </w:r>
             <w:r>
               <w:rPr>
@@ -7113,7 +6969,7 @@
               <w14:ligatures w14:val="standardContextual"/>
             </w:rPr>
           </w:pPr>
-          <w:hyperlink w:anchor="_Toc134566637" w:history="1">
+          <w:hyperlink w:anchor="_Toc134636153" w:history="1">
             <w:r>
               <w:rPr>
                 <w:rStyle w:val="a5"/>
@@ -7125,7 +6981,7 @@
                 <w:szCs w:val="28"/>
                 <w:lang w:eastAsia="ru-RU"/>
               </w:rPr>
-              <w:t>3.6.1</w:t>
+              <w:t>3.5.1</w:t>
             </w:r>
             <w:r>
               <w:rPr>
@@ -7188,7 +7044,7 @@
                 <w:sz w:val="28"/>
                 <w:szCs w:val="28"/>
               </w:rPr>
-              <w:instrText xml:space="preserve"> PAGEREF _Toc134566637 \h </w:instrText>
+              <w:instrText xml:space="preserve"> PAGEREF _Toc134636153 \h </w:instrText>
             </w:r>
             <w:r>
               <w:rPr>
@@ -7223,7 +7079,7 @@
                 <w:sz w:val="28"/>
                 <w:szCs w:val="28"/>
               </w:rPr>
-              <w:t>8</w:t>
+              <w:t>7</w:t>
             </w:r>
             <w:r>
               <w:rPr>
@@ -7259,7 +7115,7 @@
               <w14:ligatures w14:val="standardContextual"/>
             </w:rPr>
           </w:pPr>
-          <w:hyperlink w:anchor="_Toc134566638" w:history="1">
+          <w:hyperlink w:anchor="_Toc134636154" w:history="1">
             <w:r>
               <w:rPr>
                 <w:rStyle w:val="a5"/>
@@ -7271,7 +7127,7 @@
                 <w:szCs w:val="28"/>
                 <w:lang w:eastAsia="ru-RU"/>
               </w:rPr>
-              <w:t>3.6.2</w:t>
+              <w:t>3.5.2</w:t>
             </w:r>
             <w:r>
               <w:rPr>
@@ -7334,7 +7190,7 @@
                 <w:sz w:val="28"/>
                 <w:szCs w:val="28"/>
               </w:rPr>
-              <w:instrText xml:space="preserve"> PAGEREF _Toc134566638 \h </w:instrText>
+              <w:instrText xml:space="preserve"> PAGEREF _Toc134636154 \h </w:instrText>
             </w:r>
             <w:r>
               <w:rPr>
@@ -7406,7 +7262,7 @@
               <w14:ligatures w14:val="standardContextual"/>
             </w:rPr>
           </w:pPr>
-          <w:hyperlink w:anchor="_Toc134566639" w:history="1">
+          <w:hyperlink w:anchor="_Toc134636155" w:history="1">
             <w:r>
               <w:rPr>
                 <w:rStyle w:val="a5"/>
@@ -7482,7 +7338,7 @@
                 <w:sz w:val="28"/>
                 <w:szCs w:val="28"/>
               </w:rPr>
-              <w:instrText xml:space="preserve"> PAGEREF _Toc134566639 \h </w:instrText>
+              <w:instrText xml:space="preserve"> PAGEREF _Toc134636155 \h </w:instrText>
             </w:r>
             <w:r>
               <w:rPr>
@@ -7552,7 +7408,7 @@
               <w14:ligatures w14:val="standardContextual"/>
             </w:rPr>
           </w:pPr>
-          <w:hyperlink w:anchor="_Toc134566640" w:history="1">
+          <w:hyperlink w:anchor="_Toc134636156" w:history="1">
             <w:r>
               <w:rPr>
                 <w:rStyle w:val="a5"/>
@@ -7616,7 +7472,7 @@
                 <w:sz w:val="28"/>
                 <w:szCs w:val="28"/>
               </w:rPr>
-              <w:instrText xml:space="preserve"> PAGEREF _Toc134566640 \h </w:instrText>
+              <w:instrText xml:space="preserve"> PAGEREF _Toc134636156 \h </w:instrText>
             </w:r>
             <w:r>
               <w:rPr>
@@ -7678,7 +7534,7 @@
               <w14:ligatures w14:val="standardContextual"/>
             </w:rPr>
           </w:pPr>
-          <w:hyperlink w:anchor="_Toc134566641" w:history="1">
+          <w:hyperlink w:anchor="_Toc134636157" w:history="1">
             <w:r>
               <w:rPr>
                 <w:rStyle w:val="a5"/>
@@ -7742,7 +7598,7 @@
                 <w:sz w:val="28"/>
                 <w:szCs w:val="28"/>
               </w:rPr>
-              <w:instrText xml:space="preserve"> PAGEREF _Toc134566641 \h </w:instrText>
+              <w:instrText xml:space="preserve"> PAGEREF _Toc134636157 \h </w:instrText>
             </w:r>
             <w:r>
               <w:rPr>
@@ -7804,7 +7660,7 @@
               <w14:ligatures w14:val="standardContextual"/>
             </w:rPr>
           </w:pPr>
-          <w:hyperlink w:anchor="_Toc134566642" w:history="1">
+          <w:hyperlink w:anchor="_Toc134636158" w:history="1">
             <w:r>
               <w:rPr>
                 <w:rStyle w:val="a5"/>
@@ -7868,7 +7724,7 @@
                 <w:sz w:val="28"/>
                 <w:szCs w:val="28"/>
               </w:rPr>
-              <w:instrText xml:space="preserve"> PAGEREF _Toc134566642 \h </w:instrText>
+              <w:instrText xml:space="preserve"> PAGEREF _Toc134636158 \h </w:instrText>
             </w:r>
             <w:r>
               <w:rPr>
@@ -7931,7 +7787,7 @@
               <w14:ligatures w14:val="standardContextual"/>
             </w:rPr>
           </w:pPr>
-          <w:hyperlink w:anchor="_Toc134566643" w:history="1">
+          <w:hyperlink w:anchor="_Toc134636159" w:history="1">
             <w:r>
               <w:rPr>
                 <w:rStyle w:val="a5"/>
@@ -7979,7 +7835,7 @@
                 <w:sz w:val="28"/>
                 <w:szCs w:val="28"/>
               </w:rPr>
-              <w:instrText xml:space="preserve"> PAGEREF _Toc134566643 \h </w:instrText>
+              <w:instrText xml:space="preserve"> PAGEREF _Toc134636159 \h </w:instrText>
             </w:r>
             <w:r>
               <w:rPr>
@@ -8050,7 +7906,7 @@
               <w14:ligatures w14:val="standardContextual"/>
             </w:rPr>
           </w:pPr>
-          <w:hyperlink w:anchor="_Toc134566644" w:history="1">
+          <w:hyperlink w:anchor="_Toc134636160" w:history="1">
             <w:r>
               <w:rPr>
                 <w:rStyle w:val="a5"/>
@@ -8097,7 +7953,7 @@
                 <w:sz w:val="28"/>
                 <w:szCs w:val="28"/>
               </w:rPr>
-              <w:instrText xml:space="preserve"> PAGEREF _Toc134566644 \h </w:instrText>
+              <w:instrText xml:space="preserve"> PAGEREF _Toc134636160 \h </w:instrText>
             </w:r>
             <w:r>
               <w:rPr>
@@ -8168,7 +8024,7 @@
               <w14:ligatures w14:val="standardContextual"/>
             </w:rPr>
           </w:pPr>
-          <w:hyperlink w:anchor="_Toc134566645" w:history="1">
+          <w:hyperlink w:anchor="_Toc134636161" w:history="1">
             <w:r>
               <w:rPr>
                 <w:rStyle w:val="a5"/>
@@ -8215,7 +8071,7 @@
                 <w:sz w:val="28"/>
                 <w:szCs w:val="28"/>
               </w:rPr>
-              <w:instrText xml:space="preserve"> PAGEREF _Toc134566645 \h </w:instrText>
+              <w:instrText xml:space="preserve"> PAGEREF _Toc134636161 \h </w:instrText>
             </w:r>
             <w:r>
               <w:rPr>
@@ -8286,7 +8142,7 @@
               <w14:ligatures w14:val="standardContextual"/>
             </w:rPr>
           </w:pPr>
-          <w:hyperlink w:anchor="_Toc134566646" w:history="1">
+          <w:hyperlink w:anchor="_Toc134636162" w:history="1">
             <w:r>
               <w:rPr>
                 <w:rStyle w:val="a5"/>
@@ -8333,7 +8189,7 @@
                 <w:sz w:val="28"/>
                 <w:szCs w:val="28"/>
               </w:rPr>
-              <w:instrText xml:space="preserve"> PAGEREF _Toc134566646 \h </w:instrText>
+              <w:instrText xml:space="preserve"> PAGEREF _Toc134636162 \h </w:instrText>
             </w:r>
             <w:r>
               <w:rPr>
@@ -8404,7 +8260,7 @@
               <w14:ligatures w14:val="standardContextual"/>
             </w:rPr>
           </w:pPr>
-          <w:hyperlink w:anchor="_Toc134566647" w:history="1">
+          <w:hyperlink w:anchor="_Toc134636163" w:history="1">
             <w:r>
               <w:rPr>
                 <w:rStyle w:val="a5"/>
@@ -8451,7 +8307,7 @@
                 <w:sz w:val="28"/>
                 <w:szCs w:val="28"/>
               </w:rPr>
-              <w:instrText xml:space="preserve"> PAGEREF _Toc134566647 \h </w:instrText>
+              <w:instrText xml:space="preserve"> PAGEREF _Toc134636163 \h </w:instrText>
             </w:r>
             <w:r>
               <w:rPr>
@@ -9164,7 +9020,7 @@
           <w:lang w:eastAsia="ru-RU"/>
         </w:rPr>
       </w:pPr>
-      <w:bookmarkStart w:id="0" w:name="_Toc134566618"/>
+      <w:bookmarkStart w:id="0" w:name="_Toc134636135"/>
       <w:r>
         <w:rPr>
           <w:rFonts w:ascii="Times New Roman" w:hAnsi="Times New Roman" w:cs="Times New Roman"/>
@@ -9199,7 +9055,7 @@
           <w:lang w:eastAsia="ru-RU"/>
         </w:rPr>
       </w:pPr>
-      <w:bookmarkStart w:id="1" w:name="_Toc134566619"/>
+      <w:bookmarkStart w:id="1" w:name="_Toc134636136"/>
       <w:r>
         <w:rPr>
           <w:rFonts w:ascii="Times New Roman" w:hAnsi="Times New Roman" w:cs="Times New Roman"/>
@@ -9524,7 +9380,7 @@
           <w:lang w:eastAsia="ru-RU"/>
         </w:rPr>
       </w:pPr>
-      <w:bookmarkStart w:id="2" w:name="_Toc134566620"/>
+      <w:bookmarkStart w:id="2" w:name="_Toc134636137"/>
       <w:r>
         <w:rPr>
           <w:rFonts w:ascii="Times New Roman" w:hAnsi="Times New Roman" w:cs="Times New Roman"/>
@@ -9650,7 +9506,7 @@
           <w:lang w:eastAsia="ru-RU"/>
         </w:rPr>
       </w:pPr>
-      <w:bookmarkStart w:id="3" w:name="_Toc134566621"/>
+      <w:bookmarkStart w:id="3" w:name="_Toc134636138"/>
       <w:r>
         <w:rPr>
           <w:rFonts w:ascii="Times New Roman" w:hAnsi="Times New Roman" w:cs="Times New Roman"/>
@@ -9698,7 +9554,7 @@
           <w:lang w:eastAsia="ru-RU"/>
         </w:rPr>
       </w:pPr>
-      <w:bookmarkStart w:id="4" w:name="_Toc134566622"/>
+      <w:bookmarkStart w:id="4" w:name="_Toc134636139"/>
       <w:r>
         <w:rPr>
           <w:rFonts w:ascii="Times New Roman" w:hAnsi="Times New Roman" w:cs="Times New Roman"/>
@@ -9733,7 +9589,7 @@
           <w:lang w:eastAsia="ru-RU"/>
         </w:rPr>
       </w:pPr>
-      <w:bookmarkStart w:id="5" w:name="_Toc134566623"/>
+      <w:bookmarkStart w:id="5" w:name="_Toc134636140"/>
       <w:r>
         <w:rPr>
           <w:rFonts w:ascii="Times New Roman" w:hAnsi="Times New Roman" w:cs="Times New Roman"/>
@@ -9842,7 +9698,7 @@
           <w:lang w:eastAsia="ru-RU"/>
         </w:rPr>
       </w:pPr>
-      <w:bookmarkStart w:id="6" w:name="_Toc134566624"/>
+      <w:bookmarkStart w:id="6" w:name="_Toc134636141"/>
       <w:r>
         <w:rPr>
           <w:rFonts w:ascii="Times New Roman" w:hAnsi="Times New Roman" w:cs="Times New Roman"/>
@@ -9950,7 +9806,7 @@
           <w:lang w:eastAsia="ru-RU"/>
         </w:rPr>
       </w:pPr>
-      <w:bookmarkStart w:id="7" w:name="_Toc134566625"/>
+      <w:bookmarkStart w:id="7" w:name="_Toc134636142"/>
       <w:r>
         <w:rPr>
           <w:rFonts w:ascii="Times New Roman" w:hAnsi="Times New Roman" w:cs="Times New Roman"/>
@@ -10069,7 +9925,7 @@
           <w:lang w:eastAsia="ru-RU"/>
         </w:rPr>
       </w:pPr>
-      <w:bookmarkStart w:id="8" w:name="_Toc134566626"/>
+      <w:bookmarkStart w:id="8" w:name="_Toc134636143"/>
       <w:r>
         <w:rPr>
           <w:rFonts w:ascii="Times New Roman" w:hAnsi="Times New Roman" w:cs="Times New Roman"/>
@@ -10117,7 +9973,7 @@
           <w:lang w:eastAsia="ru-RU"/>
         </w:rPr>
       </w:pPr>
-      <w:bookmarkStart w:id="9" w:name="_Toc134566627"/>
+      <w:bookmarkStart w:id="9" w:name="_Toc134636144"/>
       <w:r>
         <w:rPr>
           <w:rFonts w:ascii="Times New Roman" w:hAnsi="Times New Roman" w:cs="Times New Roman"/>
@@ -10215,7 +10071,7 @@
           <w:lang w:eastAsia="ru-RU"/>
         </w:rPr>
       </w:pPr>
-      <w:bookmarkStart w:id="10" w:name="_Toc134566628"/>
+      <w:bookmarkStart w:id="10" w:name="_Toc134636145"/>
       <w:r>
         <w:rPr>
           <w:rFonts w:ascii="Times New Roman" w:hAnsi="Times New Roman" w:cs="Times New Roman"/>
@@ -10250,7 +10106,7 @@
           <w:lang w:eastAsia="ru-RU"/>
         </w:rPr>
       </w:pPr>
-      <w:bookmarkStart w:id="11" w:name="_Toc134566629"/>
+      <w:bookmarkStart w:id="11" w:name="_Toc134636146"/>
       <w:r>
         <w:rPr>
           <w:rFonts w:ascii="Times New Roman" w:hAnsi="Times New Roman" w:cs="Times New Roman"/>
@@ -10359,7 +10215,7 @@
           <w:lang w:eastAsia="ru-RU"/>
         </w:rPr>
       </w:pPr>
-      <w:bookmarkStart w:id="12" w:name="_Toc134566630"/>
+      <w:bookmarkStart w:id="12" w:name="_Toc134636147"/>
       <w:r>
         <w:rPr>
           <w:rFonts w:ascii="Times New Roman" w:hAnsi="Times New Roman" w:cs="Times New Roman"/>
@@ -10467,7 +10323,7 @@
           <w:lang w:eastAsia="ru-RU"/>
         </w:rPr>
       </w:pPr>
-      <w:bookmarkStart w:id="13" w:name="_Toc134566631"/>
+      <w:bookmarkStart w:id="13" w:name="_Toc134636148"/>
       <w:r>
         <w:rPr>
           <w:rFonts w:ascii="Times New Roman" w:hAnsi="Times New Roman" w:cs="Times New Roman"/>
@@ -10505,7 +10361,7 @@
           <w:lang w:eastAsia="ru-RU"/>
         </w:rPr>
       </w:pPr>
-      <w:bookmarkStart w:id="14" w:name="_Toc134566632"/>
+      <w:bookmarkStart w:id="14" w:name="_Toc134636149"/>
       <w:r>
         <w:rPr>
           <w:rFonts w:ascii="Times New Roman" w:hAnsi="Times New Roman" w:cs="Times New Roman"/>
@@ -10613,7 +10469,7 @@
           <w:lang w:eastAsia="ru-RU"/>
         </w:rPr>
       </w:pPr>
-      <w:bookmarkStart w:id="15" w:name="_Toc134566633"/>
+      <w:bookmarkStart w:id="15" w:name="_Toc134636150"/>
       <w:r>
         <w:rPr>
           <w:rFonts w:ascii="Times New Roman" w:hAnsi="Times New Roman" w:cs="Times New Roman"/>
@@ -10703,11 +10559,17 @@
     </w:p>
     <w:p>
       <w:pPr>
-        <w:spacing w:line="360" w:lineRule="auto"/>
-        <w:rPr>
-          <w:sz w:val="28"/>
-          <w:szCs w:val="28"/>
-          <w:lang w:val="en-US" w:eastAsia="ru-RU"/>
+        <w:ind w:firstLine="0"/>
+        <w:rPr>
+          <w:lang w:eastAsia="ru-RU"/>
+        </w:rPr>
+      </w:pPr>
+    </w:p>
+    <w:p>
+      <w:pPr>
+        <w:ind w:firstLine="0"/>
+        <w:rPr>
+          <w:lang w:eastAsia="ru-RU"/>
         </w:rPr>
       </w:pPr>
     </w:p>
@@ -10724,7 +10586,7 @@
           <w:lang w:eastAsia="ru-RU"/>
         </w:rPr>
       </w:pPr>
-      <w:bookmarkStart w:id="16" w:name="_Toc134566634"/>
+      <w:bookmarkStart w:id="16" w:name="_Toc134636151"/>
       <w:r>
         <w:rPr>
           <w:rFonts w:ascii="Times New Roman" w:hAnsi="Times New Roman" w:cs="Times New Roman"/>
@@ -10735,7 +10597,7 @@
           <w:szCs w:val="28"/>
           <w:lang w:eastAsia="ru-RU"/>
         </w:rPr>
-        <w:t>Описание работы с базами данных</w:t>
+        <w:t>Описание и обоснование выбора способа организации входных и выходных данных</w:t>
       </w:r>
       <w:bookmarkEnd w:id="16"/>
     </w:p>
@@ -10749,6 +10611,7 @@
     <w:p>
       <w:pPr>
         <w:spacing w:line="360" w:lineRule="auto"/>
+        <w:ind w:firstLine="576"/>
         <w:rPr>
           <w:sz w:val="28"/>
           <w:szCs w:val="28"/>
@@ -10774,7 +10637,7 @@
           <w:szCs w:val="28"/>
           <w:lang w:val="en-US"/>
         </w:rPr>
-        <w:t>work</w:t>
+        <w:t>input</w:t>
       </w:r>
       <w:proofErr w:type="gramEnd"/>
       <w:r>
@@ -10783,7 +10646,7 @@
           <w:szCs w:val="28"/>
           <w:lang w:val="en-US"/>
         </w:rPr>
-        <w:t>_with_data_bases</w:t>
+        <w:t>_output_data</w:t>
       </w:r>
       <w:proofErr w:type="spellEnd"/>
       <w:r>
@@ -10811,15 +10674,9 @@
     </w:p>
     <w:p>
       <w:pPr>
-        <w:ind w:firstLine="0"/>
-        <w:rPr>
-          <w:lang w:eastAsia="ru-RU"/>
-        </w:rPr>
-      </w:pPr>
-    </w:p>
-    <w:p>
-      <w:pPr>
         <w:pStyle w:val="20"/>
+        <w:spacing w:line="360" w:lineRule="auto"/>
+        <w:jc w:val="left"/>
         <w:rPr>
           <w:rFonts w:ascii="Times New Roman" w:hAnsi="Times New Roman" w:cs="Times New Roman"/>
           <w:b/>
@@ -10830,7 +10687,7 @@
           <w:lang w:eastAsia="ru-RU"/>
         </w:rPr>
       </w:pPr>
-      <w:bookmarkStart w:id="17" w:name="_Toc134566635"/>
+      <w:bookmarkStart w:id="17" w:name="_Toc134636152"/>
       <w:r>
         <w:rPr>
           <w:rFonts w:ascii="Times New Roman" w:hAnsi="Times New Roman" w:cs="Times New Roman"/>
@@ -10841,7 +10698,7 @@
           <w:szCs w:val="28"/>
           <w:lang w:eastAsia="ru-RU"/>
         </w:rPr>
-        <w:t>Описание и обоснование выбора способа организации входных и выходных данных</w:t>
+        <w:t>Описание и обоснование выбора состава технических и программных средств</w:t>
       </w:r>
       <w:bookmarkEnd w:id="17"/>
     </w:p>
@@ -10854,73 +10711,7 @@
     </w:p>
     <w:p>
       <w:pPr>
-        <w:spacing w:line="360" w:lineRule="auto"/>
-        <w:ind w:firstLine="576"/>
-        <w:rPr>
-          <w:sz w:val="28"/>
-          <w:szCs w:val="28"/>
-          <w:lang w:val="en-US"/>
-        </w:rPr>
-      </w:pPr>
-      <w:proofErr w:type="gramStart"/>
-      <w:r>
-        <w:rPr>
-          <w:sz w:val="28"/>
-          <w:szCs w:val="28"/>
-          <w:lang w:val="en-US"/>
-        </w:rPr>
-        <w:t>{{</w:t>
-      </w:r>
-      <w:r>
-        <w:t xml:space="preserve"> </w:t>
-      </w:r>
-      <w:proofErr w:type="spellStart"/>
-      <w:r>
-        <w:rPr>
-          <w:sz w:val="28"/>
-          <w:szCs w:val="28"/>
-          <w:lang w:val="en-US"/>
-        </w:rPr>
-        <w:t>input</w:t>
-      </w:r>
-      <w:proofErr w:type="gramEnd"/>
-      <w:r>
-        <w:rPr>
-          <w:sz w:val="28"/>
-          <w:szCs w:val="28"/>
-          <w:lang w:val="en-US"/>
-        </w:rPr>
-        <w:t>_output_data</w:t>
-      </w:r>
-      <w:proofErr w:type="spellEnd"/>
-      <w:r>
-        <w:rPr>
-          <w:sz w:val="28"/>
-          <w:szCs w:val="28"/>
-        </w:rPr>
-        <w:t xml:space="preserve"> </w:t>
-      </w:r>
-      <w:r>
-        <w:rPr>
-          <w:sz w:val="28"/>
-          <w:szCs w:val="28"/>
-          <w:lang w:val="en-US"/>
-        </w:rPr>
-        <w:t>}}</w:t>
-      </w:r>
-    </w:p>
-    <w:p>
-      <w:pPr>
-        <w:rPr>
-          <w:lang w:eastAsia="ru-RU"/>
-        </w:rPr>
-      </w:pPr>
-    </w:p>
-    <w:p>
-      <w:pPr>
-        <w:pStyle w:val="20"/>
-        <w:spacing w:line="360" w:lineRule="auto"/>
-        <w:jc w:val="left"/>
+        <w:pStyle w:val="3"/>
         <w:rPr>
           <w:rFonts w:ascii="Times New Roman" w:hAnsi="Times New Roman" w:cs="Times New Roman"/>
           <w:b/>
@@ -10931,7 +10722,7 @@
           <w:lang w:eastAsia="ru-RU"/>
         </w:rPr>
       </w:pPr>
-      <w:bookmarkStart w:id="18" w:name="_Toc134566636"/>
+      <w:bookmarkStart w:id="18" w:name="_Toc134636153"/>
       <w:r>
         <w:rPr>
           <w:rFonts w:ascii="Times New Roman" w:hAnsi="Times New Roman" w:cs="Times New Roman"/>
@@ -10942,10 +10733,78 @@
           <w:szCs w:val="28"/>
           <w:lang w:eastAsia="ru-RU"/>
         </w:rPr>
-        <w:lastRenderedPageBreak/>
-        <w:t>Описание и обоснование выбора состава технических и программных средств</w:t>
+        <w:t>Состав технических и программных средств</w:t>
       </w:r>
       <w:bookmarkEnd w:id="18"/>
+    </w:p>
+    <w:p>
+      <w:pPr>
+        <w:rPr>
+          <w:lang w:eastAsia="ru-RU"/>
+        </w:rPr>
+      </w:pPr>
+    </w:p>
+    <w:p>
+      <w:pPr>
+        <w:spacing w:line="360" w:lineRule="auto"/>
+        <w:rPr>
+          <w:sz w:val="28"/>
+          <w:szCs w:val="28"/>
+        </w:rPr>
+      </w:pPr>
+      <w:proofErr w:type="gramStart"/>
+      <w:r>
+        <w:rPr>
+          <w:sz w:val="28"/>
+          <w:szCs w:val="28"/>
+          <w:lang w:val="en-US"/>
+        </w:rPr>
+        <w:t>{{</w:t>
+      </w:r>
+      <w:r>
+        <w:t xml:space="preserve"> </w:t>
+      </w:r>
+      <w:proofErr w:type="spellStart"/>
+      <w:r>
+        <w:rPr>
+          <w:sz w:val="28"/>
+          <w:szCs w:val="28"/>
+          <w:lang w:val="en-US"/>
+        </w:rPr>
+        <w:t>composition</w:t>
+      </w:r>
+      <w:proofErr w:type="gramEnd"/>
+      <w:r>
+        <w:rPr>
+          <w:sz w:val="28"/>
+          <w:szCs w:val="28"/>
+          <w:lang w:val="en-US"/>
+        </w:rPr>
+        <w:t>_of_technical_means</w:t>
+      </w:r>
+      <w:proofErr w:type="spellEnd"/>
+      <w:r>
+        <w:rPr>
+          <w:sz w:val="28"/>
+          <w:szCs w:val="28"/>
+        </w:rPr>
+        <w:t xml:space="preserve"> </w:t>
+      </w:r>
+      <w:r>
+        <w:rPr>
+          <w:sz w:val="28"/>
+          <w:szCs w:val="28"/>
+          <w:lang w:val="en-US"/>
+        </w:rPr>
+        <w:t>}}</w:t>
+      </w:r>
+      <w:r>
+        <w:rPr>
+          <w:sz w:val="28"/>
+          <w:szCs w:val="28"/>
+        </w:rPr>
+        <w:t xml:space="preserve"> </w:t>
+      </w:r>
     </w:p>
     <w:p>
       <w:pPr>
@@ -10967,7 +10826,7 @@
           <w:lang w:eastAsia="ru-RU"/>
         </w:rPr>
       </w:pPr>
-      <w:bookmarkStart w:id="19" w:name="_Toc134566637"/>
+      <w:bookmarkStart w:id="19" w:name="_Toc134636154"/>
       <w:r>
         <w:rPr>
           <w:rFonts w:ascii="Times New Roman" w:hAnsi="Times New Roman" w:cs="Times New Roman"/>
@@ -10978,7 +10837,7 @@
           <w:szCs w:val="28"/>
           <w:lang w:eastAsia="ru-RU"/>
         </w:rPr>
-        <w:t>Состав технических и программных средств</w:t>
+        <w:t>Обоснование выбора технических и программных средств</w:t>
       </w:r>
       <w:bookmarkEnd w:id="19"/>
     </w:p>
@@ -10995,6 +10854,7 @@
         <w:rPr>
           <w:sz w:val="28"/>
           <w:szCs w:val="28"/>
+          <w:lang w:val="en-US"/>
         </w:rPr>
       </w:pPr>
       <w:proofErr w:type="gramStart"/>
@@ -11016,7 +10876,7 @@
           <w:szCs w:val="28"/>
           <w:lang w:val="en-US"/>
         </w:rPr>
-        <w:t>composition</w:t>
+        <w:t>justification</w:t>
       </w:r>
       <w:proofErr w:type="gramEnd"/>
       <w:r>
@@ -11042,25 +10902,39 @@
           <w:lang w:val="en-US"/>
         </w:rPr>
         <w:t>}}</w:t>
-      </w:r>
-      <w:r>
-        <w:rPr>
-          <w:sz w:val="28"/>
-          <w:szCs w:val="28"/>
-        </w:rPr>
-        <w:t xml:space="preserve"> </w:t>
       </w:r>
     </w:p>
     <w:p>
       <w:pPr>
-        <w:rPr>
+        <w:ind w:firstLine="0"/>
+        <w:jc w:val="left"/>
+        <w:rPr>
+          <w:rFonts w:cs="Times New Roman"/>
+          <w:b/>
+          <w:bCs/>
+          <w:color w:val="000000" w:themeColor="text1"/>
+          <w:sz w:val="28"/>
+          <w:szCs w:val="28"/>
           <w:lang w:eastAsia="ru-RU"/>
         </w:rPr>
       </w:pPr>
+      <w:r>
+        <w:rPr>
+          <w:rFonts w:cs="Times New Roman"/>
+          <w:b/>
+          <w:bCs/>
+          <w:color w:val="000000" w:themeColor="text1"/>
+          <w:sz w:val="28"/>
+          <w:szCs w:val="28"/>
+          <w:lang w:eastAsia="ru-RU"/>
+        </w:rPr>
+        <w:br w:type="page"/>
+      </w:r>
     </w:p>
     <w:p>
       <w:pPr>
-        <w:pStyle w:val="3"/>
+        <w:pStyle w:val="1"/>
+        <w:jc w:val="center"/>
         <w:rPr>
           <w:rFonts w:ascii="Times New Roman" w:hAnsi="Times New Roman" w:cs="Times New Roman"/>
           <w:b/>
@@ -11071,7 +10945,7 @@
           <w:lang w:eastAsia="ru-RU"/>
         </w:rPr>
       </w:pPr>
-      <w:bookmarkStart w:id="20" w:name="_Toc134566638"/>
+      <w:bookmarkStart w:id="20" w:name="_Toc134636155"/>
       <w:r>
         <w:rPr>
           <w:rFonts w:ascii="Times New Roman" w:hAnsi="Times New Roman" w:cs="Times New Roman"/>
@@ -11082,7 +10956,8 @@
           <w:szCs w:val="28"/>
           <w:lang w:eastAsia="ru-RU"/>
         </w:rPr>
-        <w:t>Обоснование выбора технических и программных средств</w:t>
+        <w:lastRenderedPageBreak/>
+        <w:t>ОЖИДАЕМЫЕ ТЕХНИКО-ЭКОНОМИЧЕСКИЕ ПОКАЗАТЕЛИ</w:t>
       </w:r>
       <w:bookmarkEnd w:id="20"/>
     </w:p>
@@ -11095,91 +10970,7 @@
     </w:p>
     <w:p>
       <w:pPr>
-        <w:spacing w:line="360" w:lineRule="auto"/>
-        <w:rPr>
-          <w:sz w:val="28"/>
-          <w:szCs w:val="28"/>
-          <w:lang w:val="en-US"/>
-        </w:rPr>
-      </w:pPr>
-      <w:proofErr w:type="gramStart"/>
-      <w:r>
-        <w:rPr>
-          <w:sz w:val="28"/>
-          <w:szCs w:val="28"/>
-          <w:lang w:val="en-US"/>
-        </w:rPr>
-        <w:t>{{</w:t>
-      </w:r>
-      <w:r>
-        <w:t xml:space="preserve"> </w:t>
-      </w:r>
-      <w:proofErr w:type="spellStart"/>
-      <w:r>
-        <w:rPr>
-          <w:sz w:val="28"/>
-          <w:szCs w:val="28"/>
-          <w:lang w:val="en-US"/>
-        </w:rPr>
-        <w:t>justification</w:t>
-      </w:r>
-      <w:proofErr w:type="gramEnd"/>
-      <w:r>
-        <w:rPr>
-          <w:sz w:val="28"/>
-          <w:szCs w:val="28"/>
-          <w:lang w:val="en-US"/>
-        </w:rPr>
-        <w:t>_of_technical_means</w:t>
-      </w:r>
-      <w:proofErr w:type="spellEnd"/>
-      <w:r>
-        <w:rPr>
-          <w:sz w:val="28"/>
-          <w:szCs w:val="28"/>
-        </w:rPr>
-        <w:t xml:space="preserve"> </w:t>
-      </w:r>
-      <w:r>
-        <w:rPr>
-          <w:sz w:val="28"/>
-          <w:szCs w:val="28"/>
-          <w:lang w:val="en-US"/>
-        </w:rPr>
-        <w:t>}}</w:t>
-      </w:r>
-    </w:p>
-    <w:p>
-      <w:pPr>
-        <w:ind w:firstLine="0"/>
-        <w:jc w:val="left"/>
-        <w:rPr>
-          <w:rFonts w:cs="Times New Roman"/>
-          <w:b/>
-          <w:bCs/>
-          <w:color w:val="000000" w:themeColor="text1"/>
-          <w:sz w:val="28"/>
-          <w:szCs w:val="28"/>
-          <w:lang w:eastAsia="ru-RU"/>
-        </w:rPr>
-      </w:pPr>
-      <w:r>
-        <w:rPr>
-          <w:rFonts w:cs="Times New Roman"/>
-          <w:b/>
-          <w:bCs/>
-          <w:color w:val="000000" w:themeColor="text1"/>
-          <w:sz w:val="28"/>
-          <w:szCs w:val="28"/>
-          <w:lang w:eastAsia="ru-RU"/>
-        </w:rPr>
-        <w:br w:type="page"/>
-      </w:r>
-    </w:p>
-    <w:p>
-      <w:pPr>
-        <w:pStyle w:val="1"/>
-        <w:jc w:val="center"/>
+        <w:pStyle w:val="20"/>
         <w:rPr>
           <w:rFonts w:ascii="Times New Roman" w:hAnsi="Times New Roman" w:cs="Times New Roman"/>
           <w:b/>
@@ -11190,7 +10981,7 @@
           <w:lang w:eastAsia="ru-RU"/>
         </w:rPr>
       </w:pPr>
-      <w:bookmarkStart w:id="21" w:name="_Toc134566639"/>
+      <w:bookmarkStart w:id="21" w:name="_Toc134636156"/>
       <w:r>
         <w:rPr>
           <w:rFonts w:ascii="Times New Roman" w:hAnsi="Times New Roman" w:cs="Times New Roman"/>
@@ -11201,10 +10992,72 @@
           <w:szCs w:val="28"/>
           <w:lang w:eastAsia="ru-RU"/>
         </w:rPr>
-        <w:lastRenderedPageBreak/>
-        <w:t>ОЖИДАЕМЫЕ ТЕХНИКО-ЭКОНОМИЧЕСКИЕ ПОКАЗАТЕЛИ</w:t>
+        <w:t>Ориентировочная экономическая эффективность</w:t>
       </w:r>
       <w:bookmarkEnd w:id="21"/>
+    </w:p>
+    <w:p>
+      <w:pPr>
+        <w:rPr>
+          <w:lang w:eastAsia="ru-RU"/>
+        </w:rPr>
+      </w:pPr>
+    </w:p>
+    <w:p>
+      <w:pPr>
+        <w:spacing w:line="360" w:lineRule="auto"/>
+        <w:rPr>
+          <w:sz w:val="28"/>
+          <w:szCs w:val="28"/>
+          <w:lang w:val="en-US"/>
+        </w:rPr>
+      </w:pPr>
+      <w:proofErr w:type="gramStart"/>
+      <w:r>
+        <w:rPr>
+          <w:sz w:val="28"/>
+          <w:szCs w:val="28"/>
+          <w:lang w:val="en-US"/>
+        </w:rPr>
+        <w:t>{{</w:t>
+      </w:r>
+      <w:r>
+        <w:t xml:space="preserve"> </w:t>
+      </w:r>
+      <w:proofErr w:type="spellStart"/>
+      <w:r>
+        <w:rPr>
+          <w:sz w:val="28"/>
+          <w:szCs w:val="28"/>
+          <w:lang w:val="en-US"/>
+        </w:rPr>
+        <w:t>economic</w:t>
+      </w:r>
+      <w:proofErr w:type="gramEnd"/>
+      <w:r>
+        <w:rPr>
+          <w:sz w:val="28"/>
+          <w:szCs w:val="28"/>
+          <w:lang w:val="en-US"/>
+        </w:rPr>
+        <w:t>_efficiency</w:t>
+      </w:r>
+      <w:proofErr w:type="spellEnd"/>
+      <w:r>
+        <w:rPr>
+          <w:sz w:val="28"/>
+          <w:szCs w:val="28"/>
+        </w:rPr>
+        <w:t xml:space="preserve"> </w:t>
+      </w:r>
+      <w:r>
+        <w:rPr>
+          <w:sz w:val="28"/>
+          <w:szCs w:val="28"/>
+          <w:lang w:val="en-US"/>
+        </w:rPr>
+        <w:t>}}</w:t>
+      </w:r>
     </w:p>
     <w:p>
       <w:pPr>
@@ -11226,7 +11079,7 @@
           <w:lang w:eastAsia="ru-RU"/>
         </w:rPr>
       </w:pPr>
-      <w:bookmarkStart w:id="22" w:name="_Toc134566640"/>
+      <w:bookmarkStart w:id="22" w:name="_Toc134636157"/>
       <w:r>
         <w:rPr>
           <w:rFonts w:ascii="Times New Roman" w:hAnsi="Times New Roman" w:cs="Times New Roman"/>
@@ -11237,7 +11090,7 @@
           <w:szCs w:val="28"/>
           <w:lang w:eastAsia="ru-RU"/>
         </w:rPr>
-        <w:t>Ориентировочная экономическая эффективность</w:t>
+        <w:t>Предполагаемая потребность</w:t>
       </w:r>
       <w:bookmarkEnd w:id="22"/>
     </w:p>
@@ -11251,7 +11104,10 @@
     <w:p>
       <w:pPr>
         <w:spacing w:line="360" w:lineRule="auto"/>
-        <w:rPr>
+        <w:jc w:val="left"/>
+        <w:rPr>
+          <w:rFonts w:cs="Times New Roman"/>
+          <w:bCs/>
           <w:sz w:val="28"/>
           <w:szCs w:val="28"/>
           <w:lang w:val="en-US"/>
@@ -11260,6 +11116,8 @@
       <w:proofErr w:type="gramStart"/>
       <w:r>
         <w:rPr>
+          <w:rFonts w:cs="Times New Roman"/>
+          <w:bCs/>
           <w:sz w:val="28"/>
           <w:szCs w:val="28"/>
           <w:lang w:val="en-US"/>
@@ -11272,24 +11130,30 @@
       <w:proofErr w:type="spellStart"/>
       <w:r>
         <w:rPr>
+          <w:rFonts w:cs="Times New Roman"/>
+          <w:bCs/>
           <w:sz w:val="28"/>
           <w:szCs w:val="28"/>
           <w:lang w:val="en-US"/>
         </w:rPr>
-        <w:t>economic</w:t>
+        <w:t>perceived</w:t>
       </w:r>
       <w:proofErr w:type="gramEnd"/>
       <w:r>
         <w:rPr>
+          <w:rFonts w:cs="Times New Roman"/>
+          <w:bCs/>
           <w:sz w:val="28"/>
           <w:szCs w:val="28"/>
           <w:lang w:val="en-US"/>
         </w:rPr>
-        <w:t>_efficiency</w:t>
+        <w:t>_need</w:t>
       </w:r>
       <w:proofErr w:type="spellEnd"/>
       <w:r>
         <w:rPr>
+          <w:rFonts w:cs="Times New Roman"/>
+          <w:bCs/>
           <w:sz w:val="28"/>
           <w:szCs w:val="28"/>
         </w:rPr>
@@ -11297,6 +11161,8 @@
       </w:r>
       <w:r>
         <w:rPr>
+          <w:rFonts w:cs="Times New Roman"/>
+          <w:bCs/>
           <w:sz w:val="28"/>
           <w:szCs w:val="28"/>
           <w:lang w:val="en-US"/>
@@ -11306,8 +11172,14 @@
     </w:p>
     <w:p>
       <w:pPr>
-        <w:rPr>
-          <w:lang w:eastAsia="ru-RU"/>
+        <w:spacing w:line="360" w:lineRule="auto"/>
+        <w:jc w:val="left"/>
+        <w:rPr>
+          <w:rFonts w:cs="Times New Roman"/>
+          <w:bCs/>
+          <w:sz w:val="28"/>
+          <w:szCs w:val="28"/>
+          <w:lang w:val="en-US"/>
         </w:rPr>
       </w:pPr>
     </w:p>
@@ -11324,7 +11196,7 @@
           <w:lang w:eastAsia="ru-RU"/>
         </w:rPr>
       </w:pPr>
-      <w:bookmarkStart w:id="23" w:name="_Toc134566641"/>
+      <w:bookmarkStart w:id="23" w:name="_Toc134636158"/>
       <w:r>
         <w:rPr>
           <w:rFonts w:ascii="Times New Roman" w:hAnsi="Times New Roman" w:cs="Times New Roman"/>
@@ -11335,7 +11207,7 @@
           <w:szCs w:val="28"/>
           <w:lang w:eastAsia="ru-RU"/>
         </w:rPr>
-        <w:t>Предполагаемая потребность</w:t>
+        <w:t>Экономические преимущества разработки по сравнению с отечественными и зарубежными аналогами</w:t>
       </w:r>
       <w:bookmarkEnd w:id="23"/>
     </w:p>
@@ -11348,6 +11220,13 @@
     </w:p>
     <w:p>
       <w:pPr>
+        <w:rPr>
+          <w:lang w:eastAsia="ru-RU"/>
+        </w:rPr>
+      </w:pPr>
+    </w:p>
+    <w:p>
+      <w:pPr>
         <w:spacing w:line="360" w:lineRule="auto"/>
         <w:jc w:val="left"/>
         <w:rPr>
@@ -11355,7 +11234,6 @@
           <w:bCs/>
           <w:sz w:val="28"/>
           <w:szCs w:val="28"/>
-          <w:lang w:val="en-US"/>
         </w:rPr>
       </w:pPr>
       <w:proofErr w:type="gramStart"/>
@@ -11365,14 +11243,12 @@
           <w:bCs/>
           <w:sz w:val="28"/>
           <w:szCs w:val="28"/>
-          <w:lang w:val="en-US"/>
         </w:rPr>
         <w:t>{{</w:t>
       </w:r>
       <w:r>
         <w:t xml:space="preserve"> </w:t>
       </w:r>
-      <w:proofErr w:type="spellStart"/>
       <w:r>
         <w:rPr>
           <w:rFonts w:cs="Times New Roman"/>
@@ -11381,7 +11257,7 @@
           <w:szCs w:val="28"/>
           <w:lang w:val="en-US"/>
         </w:rPr>
-        <w:t>perceived</w:t>
+        <w:t>advantages</w:t>
       </w:r>
       <w:proofErr w:type="gramEnd"/>
       <w:r>
@@ -11390,19 +11266,18 @@
           <w:bCs/>
           <w:sz w:val="28"/>
           <w:szCs w:val="28"/>
-          <w:lang w:val="en-US"/>
-        </w:rPr>
-        <w:t>_need</w:t>
-      </w:r>
-      <w:proofErr w:type="spellEnd"/>
+        </w:rPr>
+        <w:t>_</w:t>
+      </w:r>
       <w:r>
         <w:rPr>
           <w:rFonts w:cs="Times New Roman"/>
           <w:bCs/>
           <w:sz w:val="28"/>
           <w:szCs w:val="28"/>
-        </w:rPr>
-        <w:t xml:space="preserve"> </w:t>
+          <w:lang w:val="en-US"/>
+        </w:rPr>
+        <w:t>over</w:t>
       </w:r>
       <w:r>
         <w:rPr>
@@ -11410,15 +11285,10 @@
           <w:bCs/>
           <w:sz w:val="28"/>
           <w:szCs w:val="28"/>
-          <w:lang w:val="en-US"/>
-        </w:rPr>
-        <w:t>}}</w:t>
-      </w:r>
-    </w:p>
-    <w:p>
-      <w:pPr>
-        <w:spacing w:line="360" w:lineRule="auto"/>
-        <w:jc w:val="left"/>
+        </w:rPr>
+        <w:t>_</w:t>
+      </w:r>
+      <w:r>
         <w:rPr>
           <w:rFonts w:cs="Times New Roman"/>
           <w:bCs/>
@@ -11426,106 +11296,14 @@
           <w:szCs w:val="28"/>
           <w:lang w:val="en-US"/>
         </w:rPr>
-      </w:pPr>
-    </w:p>
-    <w:p>
-      <w:pPr>
-        <w:pStyle w:val="20"/>
-        <w:rPr>
-          <w:rFonts w:ascii="Times New Roman" w:hAnsi="Times New Roman" w:cs="Times New Roman"/>
-          <w:b/>
-          <w:bCs/>
-          <w:color w:val="000000" w:themeColor="text1"/>
-          <w:sz w:val="28"/>
-          <w:szCs w:val="28"/>
-          <w:lang w:eastAsia="ru-RU"/>
-        </w:rPr>
-      </w:pPr>
-      <w:bookmarkStart w:id="24" w:name="_Toc134566642"/>
-      <w:r>
-        <w:rPr>
-          <w:rFonts w:ascii="Times New Roman" w:hAnsi="Times New Roman" w:cs="Times New Roman"/>
-          <w:b/>
-          <w:bCs/>
-          <w:color w:val="000000" w:themeColor="text1"/>
-          <w:sz w:val="28"/>
-          <w:szCs w:val="28"/>
-          <w:lang w:eastAsia="ru-RU"/>
-        </w:rPr>
-        <w:t>Экономические преимущества разработки по сравнению с отечественными и зарубежными аналогами</w:t>
-      </w:r>
-      <w:bookmarkEnd w:id="24"/>
-    </w:p>
-    <w:p>
-      <w:pPr>
-        <w:rPr>
-          <w:lang w:eastAsia="ru-RU"/>
-        </w:rPr>
-      </w:pPr>
-    </w:p>
-    <w:p>
-      <w:pPr>
-        <w:rPr>
-          <w:lang w:eastAsia="ru-RU"/>
-        </w:rPr>
-      </w:pPr>
-    </w:p>
-    <w:p>
-      <w:pPr>
-        <w:spacing w:line="360" w:lineRule="auto"/>
-        <w:jc w:val="left"/>
+        <w:t>analogues</w:t>
+      </w:r>
+      <w:r>
         <w:rPr>
           <w:rFonts w:cs="Times New Roman"/>
           <w:bCs/>
           <w:sz w:val="28"/>
           <w:szCs w:val="28"/>
-          <w:lang w:val="en-US"/>
-        </w:rPr>
-      </w:pPr>
-      <w:proofErr w:type="gramStart"/>
-      <w:r>
-        <w:rPr>
-          <w:rFonts w:cs="Times New Roman"/>
-          <w:bCs/>
-          <w:sz w:val="28"/>
-          <w:szCs w:val="28"/>
-          <w:lang w:val="en-US"/>
-        </w:rPr>
-        <w:t>{{</w:t>
-      </w:r>
-      <w:r>
-        <w:t xml:space="preserve"> </w:t>
-      </w:r>
-      <w:proofErr w:type="spellStart"/>
-      <w:r>
-        <w:rPr>
-          <w:rFonts w:cs="Times New Roman"/>
-          <w:bCs/>
-          <w:sz w:val="28"/>
-          <w:szCs w:val="28"/>
-          <w:lang w:val="en-US"/>
-        </w:rPr>
-        <w:t>advantages</w:t>
-      </w:r>
-      <w:proofErr w:type="gramEnd"/>
-      <w:r>
-        <w:rPr>
-          <w:rFonts w:cs="Times New Roman"/>
-          <w:bCs/>
-          <w:sz w:val="28"/>
-          <w:szCs w:val="28"/>
-          <w:lang w:val="en-US"/>
-        </w:rPr>
-        <w:t>_over_analogues</w:t>
-      </w:r>
-      <w:proofErr w:type="spellEnd"/>
-      <w:r>
-        <w:rPr>
-          <w:rFonts w:cs="Times New Roman"/>
-          <w:bCs/>
-          <w:sz w:val="28"/>
-          <w:szCs w:val="28"/>
-          <w:lang w:val="en-US"/>
         </w:rPr>
         <w:t>}}</w:t>
       </w:r>
@@ -11575,7 +11353,7 @@
           <w:lang w:eastAsia="ru-RU"/>
         </w:rPr>
       </w:pPr>
-      <w:bookmarkStart w:id="25" w:name="_Toc134566643"/>
+      <w:bookmarkStart w:id="24" w:name="_Toc134636159"/>
       <w:r>
         <w:rPr>
           <w:rFonts w:ascii="Times New Roman" w:hAnsi="Times New Roman" w:cs="Times New Roman"/>
@@ -11589,7 +11367,7 @@
         <w:lastRenderedPageBreak/>
         <w:t>СПИСОК ИСПОЛЬЗОВАННЫХ ИСТОЧНИКОВ</w:t>
       </w:r>
-      <w:bookmarkEnd w:id="25"/>
+      <w:bookmarkEnd w:id="24"/>
     </w:p>
     <w:p>
       <w:pPr>
@@ -12218,8 +11996,8 @@
           <w:szCs w:val="28"/>
         </w:rPr>
       </w:pPr>
-      <w:bookmarkStart w:id="26" w:name="_Toc102905690"/>
-      <w:bookmarkStart w:id="27" w:name="_Toc134566644"/>
+      <w:bookmarkStart w:id="25" w:name="_Toc102905690"/>
+      <w:bookmarkStart w:id="26" w:name="_Toc134636160"/>
       <w:r>
         <w:rPr>
           <w:rFonts w:ascii="Times New Roman" w:hAnsi="Times New Roman" w:cs="Times New Roman"/>
@@ -12231,8 +12009,8 @@
         <w:lastRenderedPageBreak/>
         <w:t>ПРИЛОЖЕНИЕ 1</w:t>
       </w:r>
+      <w:bookmarkEnd w:id="25"/>
       <w:bookmarkEnd w:id="26"/>
-      <w:bookmarkEnd w:id="27"/>
     </w:p>
     <w:p>
       <w:pPr>
@@ -12243,10 +12021,10 @@
           <w:szCs w:val="28"/>
         </w:rPr>
       </w:pPr>
-      <w:bookmarkStart w:id="28" w:name="_Toc379572147"/>
-      <w:bookmarkStart w:id="29" w:name="_Toc384481777"/>
-      <w:bookmarkStart w:id="30" w:name="_Toc385027522"/>
-      <w:bookmarkStart w:id="31" w:name="_Toc385162147"/>
+      <w:bookmarkStart w:id="27" w:name="_Toc379572147"/>
+      <w:bookmarkStart w:id="28" w:name="_Toc384481777"/>
+      <w:bookmarkStart w:id="29" w:name="_Toc385027522"/>
+      <w:bookmarkStart w:id="30" w:name="_Toc385162147"/>
     </w:p>
     <w:p>
       <w:pPr>
@@ -12258,11 +12036,11 @@
           <w:szCs w:val="28"/>
         </w:rPr>
       </w:pPr>
-      <w:bookmarkStart w:id="32" w:name="_Toc482734439"/>
+      <w:bookmarkStart w:id="31" w:name="_Toc482734439"/>
+      <w:bookmarkEnd w:id="27"/>
       <w:bookmarkEnd w:id="28"/>
       <w:bookmarkEnd w:id="29"/>
       <w:bookmarkEnd w:id="30"/>
-      <w:bookmarkEnd w:id="31"/>
       <w:r>
         <w:rPr>
           <w:rFonts w:cs="Times New Roman"/>
@@ -12272,7 +12050,7 @@
         </w:rPr>
         <w:t>ТЕРМИНОЛОГИЯ</w:t>
       </w:r>
-      <w:bookmarkEnd w:id="32"/>
+      <w:bookmarkEnd w:id="31"/>
     </w:p>
     <w:tbl>
       <w:tblPr>
@@ -12850,7 +12628,7 @@
           <w:szCs w:val="28"/>
         </w:rPr>
       </w:pPr>
-      <w:bookmarkStart w:id="33" w:name="_Toc134566645"/>
+      <w:bookmarkStart w:id="32" w:name="_Toc134636161"/>
       <w:r>
         <w:rPr>
           <w:rFonts w:ascii="Times New Roman" w:hAnsi="Times New Roman" w:cs="Times New Roman"/>
@@ -12872,7 +12650,7 @@
         </w:rPr>
         <w:t>2</w:t>
       </w:r>
-      <w:bookmarkEnd w:id="33"/>
+      <w:bookmarkEnd w:id="32"/>
     </w:p>
     <w:p/>
     <w:p>
@@ -13668,8 +13446,8 @@
           <w:szCs w:val="28"/>
         </w:rPr>
       </w:pPr>
-      <w:bookmarkStart w:id="34" w:name="_Toc102905692"/>
-      <w:bookmarkStart w:id="35" w:name="_Toc134566646"/>
+      <w:bookmarkStart w:id="33" w:name="_Toc102905692"/>
+      <w:bookmarkStart w:id="34" w:name="_Toc134636162"/>
       <w:r>
         <w:rPr>
           <w:rFonts w:ascii="Times New Roman" w:hAnsi="Times New Roman" w:cs="Times New Roman"/>
@@ -13681,8 +13459,8 @@
         <w:lastRenderedPageBreak/>
         <w:t>ПРИЛОЖЕНИЕ 3</w:t>
       </w:r>
+      <w:bookmarkEnd w:id="33"/>
       <w:bookmarkEnd w:id="34"/>
-      <w:bookmarkEnd w:id="35"/>
     </w:p>
     <w:p>
       <w:pPr>
@@ -14154,16 +13932,7 @@
                 <w:szCs w:val="28"/>
                 <w:lang w:val="en-US"/>
               </w:rPr>
-              <w:t>My_Component_</w:t>
-            </w:r>
-            <w:r>
-              <w:rPr>
-                <w:rFonts w:ascii="Times New Roman" w:hAnsi="Times New Roman" w:cs="Times New Roman"/>
-                <w:sz w:val="28"/>
-                <w:szCs w:val="28"/>
-                <w:lang w:val="en-US"/>
-              </w:rPr>
-              <w:t>2</w:t>
+              <w:t>My_Component_2</w:t>
             </w:r>
           </w:p>
         </w:tc>
@@ -14423,8 +14192,8 @@
           <w:szCs w:val="28"/>
         </w:rPr>
       </w:pPr>
-      <w:bookmarkStart w:id="36" w:name="_Toc102905693"/>
-      <w:bookmarkStart w:id="37" w:name="_Toc134566647"/>
+      <w:bookmarkStart w:id="35" w:name="_Toc102905693"/>
+      <w:bookmarkStart w:id="36" w:name="_Toc134636163"/>
       <w:r>
         <w:rPr>
           <w:rFonts w:ascii="Times New Roman" w:hAnsi="Times New Roman" w:cs="Times New Roman"/>
@@ -14436,8 +14205,8 @@
         <w:lastRenderedPageBreak/>
         <w:t>ПРИЛОЖЕНИЕ 4</w:t>
       </w:r>
+      <w:bookmarkEnd w:id="35"/>
       <w:bookmarkEnd w:id="36"/>
-      <w:bookmarkEnd w:id="37"/>
     </w:p>
     <w:p>
       <w:pPr>
@@ -14450,7 +14219,7 @@
           <w:szCs w:val="28"/>
         </w:rPr>
       </w:pPr>
-      <w:bookmarkStart w:id="38" w:name="_Toc482710296"/>
+      <w:bookmarkStart w:id="37" w:name="_Toc482710296"/>
     </w:p>
     <w:p>
       <w:pPr>
@@ -14474,7 +14243,7 @@
         </w:rPr>
         <w:t>ОПИСАНИЕ И ФУНКЦИОНАЛЬНОЕ НАЗНАЧЕНИЕ ПОЛЕЙ, МЕТОДОВ И СВОЙСТВ</w:t>
       </w:r>
-      <w:bookmarkEnd w:id="38"/>
+      <w:bookmarkEnd w:id="37"/>
       <w:r>
         <w:rPr>
           <w:rFonts w:cs="Times New Roman"/>

</xml_diff>